<commit_message>
Changed replacing bookmark values and support for different format/styles
</commit_message>
<xml_diff>
--- a/docx/Document.docx
+++ b/docx/Document.docx
@@ -2,19 +2,6 @@
 <file path=word/document.xml><?xml version="1.0" encoding="utf-8"?>
 <w:document xmlns:wpc="http://schemas.microsoft.com/office/word/2010/wordprocessingCanvas" xmlns:cx="http://schemas.microsoft.com/office/drawing/2014/chartex" xmlns:cx1="http://schemas.microsoft.com/office/drawing/2015/9/8/chartex" xmlns:cx2="http://schemas.microsoft.com/office/drawing/2015/10/21/chartex" xmlns:cx3="http://schemas.microsoft.com/office/drawing/2016/5/9/chartex" xmlns:cx4="http://schemas.microsoft.com/office/drawing/2016/5/10/chartex" xmlns:cx5="http://schemas.microsoft.com/office/drawing/2016/5/11/chartex" xmlns:cx6="http://schemas.microsoft.com/office/drawing/2016/5/12/chartex" xmlns:cx7="http://schemas.microsoft.com/office/drawing/2016/5/13/chartex" xmlns:cx8="http://schemas.microsoft.com/office/drawing/2016/5/14/chartex" xmlns:mc="http://schemas.openxmlformats.org/markup-compatibility/2006" xmlns:aink="http://schemas.microsoft.com/office/drawing/2016/ink" xmlns:am3d="http://schemas.microsoft.com/office/drawing/2017/model3d" xmlns:o="urn:schemas-microsoft-com:office:office" xmlns:r="http://schemas.openxmlformats.org/officeDocument/2006/relationships" xmlns:m="http://schemas.openxmlformats.org/officeDocument/2006/math" xmlns:v="urn:schemas-microsoft-com:vml" xmlns:wp14="http://schemas.microsoft.com/office/word/2010/wordprocessingDrawing" xmlns:wp="http://schemas.openxmlformats.org/drawingml/2006/wordprocessingDrawing" xmlns:w10="urn:schemas-microsoft-com:office:word" xmlns:w="http://schemas.openxmlformats.org/wordprocessingml/2006/main" xmlns:w14="http://schemas.microsoft.com/office/word/2010/wordml" xmlns:w15="http://schemas.microsoft.com/office/word/2012/wordml" xmlns:w16cid="http://schemas.microsoft.com/office/word/2016/wordml/cid" xmlns:w16se="http://schemas.microsoft.com/office/word/2015/wordml/symex" xmlns:wpg="http://schemas.microsoft.com/office/word/2010/wordprocessingGroup" xmlns:wpi="http://schemas.microsoft.com/office/word/2010/wordprocessingInk" xmlns:wne="http://schemas.microsoft.com/office/word/2006/wordml" xmlns:wps="http://schemas.microsoft.com/office/word/2010/wordprocessingShape" mc:Ignorable="w14 w15 w16se w16cid wp14">
   <w:body>
-    <w:p>
-      <w:pPr>
-        <w:autoSpaceDE w:val="0"/>
-        <w:autoSpaceDN w:val="0"/>
-        <w:adjustRightInd w:val="0"/>
-        <w:spacing w:after="0" w:line="240" w:lineRule="auto"/>
-        <w:rPr>
-          <w:rFonts w:ascii="Tms Rmn" w:hAnsi="Tms Rmn"/>
-          <w:sz w:val="24"/>
-          <w:szCs w:val="24"/>
-        </w:rPr>
-      </w:pPr>
-    </w:p>
     <w:p>
       <w:pPr>
         <w:autoSpaceDE w:val="0"/>
@@ -36,7 +23,7 @@
           <w:left w:w="0" w:type="dxa"/>
           <w:right w:w="0" w:type="dxa"/>
         </w:tblCellMar>
-        <w:tblLook w:val="00BF" w:firstRow="1" w:lastRow="0" w:firstColumn="1" w:lastColumn="0" w:noHBand="0" w:noVBand="0"/>
+        <w:tblLook w:val="00A0" w:firstRow="1" w:lastRow="0" w:firstColumn="1" w:lastColumn="0" w:noHBand="0" w:noVBand="0"/>
       </w:tblPr>
       <w:tblGrid>
         <w:gridCol w:w="5751"/>
@@ -70,42 +57,30 @@
                 <w:b/>
                 <w:bCs/>
                 <w:color w:val="000000"/>
-                <w:sz w:val="20"/>
-                <w:szCs w:val="20"/>
-              </w:rPr>
-            </w:pPr>
-            <w:r>
-              <w:rPr>
-                <w:rFonts w:ascii="Arial" w:hAnsi="Arial" w:cs="Arial"/>
-                <w:color w:val="000000"/>
-                <w:sz w:val="20"/>
-                <w:szCs w:val="20"/>
-              </w:rPr>
-              <w:t xml:space="preserve"> Lieferstelle</w:t>
-            </w:r>
-            <w:r>
-              <w:rPr>
-                <w:rFonts w:ascii="Arial" w:hAnsi="Arial" w:cs="Arial"/>
-                <w:b/>
-                <w:bCs/>
-                <w:color w:val="000000"/>
                 <w:sz w:val="24"/>
                 <w:szCs w:val="24"/>
               </w:rPr>
+            </w:pPr>
+            <w:r>
+              <w:rPr>
+                <w:rFonts w:ascii="Arial" w:hAnsi="Arial" w:cs="Arial"/>
+                <w:color w:val="000000"/>
+                <w:sz w:val="20"/>
+                <w:szCs w:val="20"/>
+              </w:rPr>
+              <w:t xml:space="preserve"> Lieferstelle</w:t>
+            </w:r>
+            <w:r>
+              <w:rPr>
+                <w:rFonts w:ascii="Arial" w:hAnsi="Arial" w:cs="Arial"/>
+                <w:b/>
+                <w:color w:val="000000"/>
+                <w:sz w:val="24"/>
+                <w:szCs w:val="24"/>
+              </w:rPr>
               <w:t xml:space="preserve"> </w:t>
             </w:r>
             <w:bookmarkStart w:id="0" w:name="Abnahmestelle"/>
-            <w:r>
-              <w:rPr>
-                <w:rFonts w:ascii="Arial" w:hAnsi="Arial" w:cs="Arial"/>
-                <w:b/>
-                <w:bCs/>
-                <w:color w:val="000000"/>
-                <w:sz w:val="20"/>
-                <w:szCs w:val="20"/>
-              </w:rPr>
-              <w:t>&lt;&lt;Abnahmestelle&gt;&gt;</w:t>
-            </w:r>
             <w:bookmarkEnd w:id="0"/>
           </w:p>
         </w:tc>
@@ -133,6 +108,7 @@
               <w:spacing w:after="0" w:line="240" w:lineRule="auto"/>
               <w:rPr>
                 <w:rFonts w:ascii="Arial" w:hAnsi="Arial" w:cs="Arial"/>
+                <w:i/>
                 <w:color w:val="000000"/>
                 <w:sz w:val="20"/>
                 <w:szCs w:val="20"/>
@@ -147,18 +123,19 @@
                 <w:sz w:val="20"/>
                 <w:szCs w:val="20"/>
               </w:rPr>
-              <w:t xml:space="preserve"> Marktlokation </w:t>
+              <w:t xml:space="preserve"> Marktlokation</w:t>
+            </w:r>
+            <w:r>
+              <w:rPr>
+                <w:rFonts w:ascii="Arial" w:hAnsi="Arial" w:cs="Arial"/>
+                <w:bCs/>
+                <w:color w:val="000000"/>
+                <w:sz w:val="20"/>
+                <w:szCs w:val="20"/>
+              </w:rPr>
+              <w:t xml:space="preserve"> </w:t>
             </w:r>
             <w:bookmarkStart w:id="1" w:name="Marktlokation"/>
-            <w:r>
-              <w:rPr>
-                <w:rFonts w:ascii="Arial" w:hAnsi="Arial" w:cs="Arial"/>
-                <w:color w:val="000000"/>
-                <w:sz w:val="20"/>
-                <w:szCs w:val="20"/>
-              </w:rPr>
-              <w:t>&lt;&lt;Marktlokation&gt;&gt;</w:t>
-            </w:r>
             <w:bookmarkEnd w:id="1"/>
           </w:p>
         </w:tc>
@@ -188,7 +165,6 @@
                 <w:szCs w:val="16"/>
               </w:rPr>
             </w:pPr>
-            <w:bookmarkStart w:id="2" w:name="Preis"/>
             <w:r>
               <w:rPr>
                 <w:rFonts w:ascii="Arial" w:hAnsi="Arial" w:cs="Arial"/>
@@ -198,8 +174,9 @@
                 <w:sz w:val="32"/>
                 <w:szCs w:val="32"/>
               </w:rPr>
-              <w:t>&lt;&lt;Preis&gt;&gt;</w:t>
-            </w:r>
+              <w:t xml:space="preserve"> </w:t>
+            </w:r>
+            <w:bookmarkStart w:id="2" w:name="Preis"/>
             <w:bookmarkEnd w:id="2"/>
             <w:r>
               <w:rPr>
@@ -224,17 +201,6 @@
               <w:t>Cent/</w:t>
             </w:r>
             <w:bookmarkStart w:id="3" w:name="Einheit"/>
-            <w:r>
-              <w:rPr>
-                <w:rFonts w:ascii="Arial" w:hAnsi="Arial" w:cs="Arial"/>
-                <w:b/>
-                <w:bCs/>
-                <w:color w:val="000000"/>
-                <w:sz w:val="16"/>
-                <w:szCs w:val="16"/>
-              </w:rPr>
-              <w:t>&lt;&lt;Einheit&gt;&gt;</w:t>
-            </w:r>
             <w:bookmarkEnd w:id="3"/>
             <w:r>
               <w:rPr>
@@ -363,18 +329,19 @@
                 <w:sz w:val="20"/>
                 <w:szCs w:val="20"/>
               </w:rPr>
-              <w:t xml:space="preserve"> Vertragskontonummer </w:t>
+              <w:t xml:space="preserve"> Vertragskontonummer</w:t>
+            </w:r>
+            <w:r>
+              <w:rPr>
+                <w:rFonts w:ascii="Arial" w:hAnsi="Arial" w:cs="Arial"/>
+                <w:bCs/>
+                <w:color w:val="000000"/>
+                <w:sz w:val="20"/>
+                <w:szCs w:val="20"/>
+              </w:rPr>
+              <w:t xml:space="preserve"> </w:t>
             </w:r>
             <w:bookmarkStart w:id="4" w:name="Vertragskonto"/>
-            <w:r>
-              <w:rPr>
-                <w:rFonts w:ascii="Arial" w:hAnsi="Arial" w:cs="Arial"/>
-                <w:color w:val="000000"/>
-                <w:sz w:val="20"/>
-                <w:szCs w:val="20"/>
-              </w:rPr>
-              <w:t>&lt;&lt;Vertragskonto&gt;&gt;</w:t>
-            </w:r>
             <w:bookmarkEnd w:id="4"/>
           </w:p>
         </w:tc>
@@ -443,38 +410,31 @@
                 <w:sz w:val="20"/>
                 <w:szCs w:val="20"/>
               </w:rPr>
-              <w:t xml:space="preserve"> Lieferzeitraum </w:t>
+              <w:t xml:space="preserve"> </w:t>
+            </w:r>
+            <w:proofErr w:type="gramStart"/>
+            <w:r>
+              <w:rPr>
+                <w:rFonts w:ascii="Arial" w:hAnsi="Arial" w:cs="Arial"/>
+                <w:b/>
+                <w:bCs/>
+                <w:color w:val="000000"/>
+                <w:sz w:val="20"/>
+                <w:szCs w:val="20"/>
+              </w:rPr>
+              <w:t>Lieferzeitraum</w:t>
+            </w:r>
+            <w:r>
+              <w:rPr>
+                <w:rFonts w:ascii="Arial" w:hAnsi="Arial" w:cs="Arial"/>
+                <w:bCs/>
+                <w:color w:val="000000"/>
+                <w:sz w:val="20"/>
+                <w:szCs w:val="20"/>
+              </w:rPr>
+              <w:t xml:space="preserve"> </w:t>
             </w:r>
             <w:bookmarkStart w:id="5" w:name="LieferzeitraumVon"/>
-            <w:r>
-              <w:rPr>
-                <w:rFonts w:ascii="Arial" w:hAnsi="Arial" w:cs="Arial"/>
-                <w:color w:val="000000"/>
-                <w:sz w:val="20"/>
-                <w:szCs w:val="20"/>
-              </w:rPr>
-              <w:t>&lt;&lt;</w:t>
-            </w:r>
-            <w:proofErr w:type="spellStart"/>
-            <w:r>
-              <w:rPr>
-                <w:rFonts w:ascii="Arial" w:hAnsi="Arial" w:cs="Arial"/>
-                <w:color w:val="000000"/>
-                <w:sz w:val="20"/>
-                <w:szCs w:val="20"/>
-              </w:rPr>
-              <w:t>LieferzeitraumVon</w:t>
-            </w:r>
-            <w:proofErr w:type="spellEnd"/>
-            <w:r>
-              <w:rPr>
-                <w:rFonts w:ascii="Arial" w:hAnsi="Arial" w:cs="Arial"/>
-                <w:color w:val="000000"/>
-                <w:sz w:val="20"/>
-                <w:szCs w:val="20"/>
-              </w:rPr>
-              <w:t>&gt;&gt;</w:t>
-            </w:r>
             <w:bookmarkEnd w:id="5"/>
             <w:r>
               <w:rPr>
@@ -483,38 +443,19 @@
                 <w:sz w:val="20"/>
                 <w:szCs w:val="20"/>
               </w:rPr>
-              <w:t xml:space="preserve"> bis </w:t>
+              <w:t xml:space="preserve"> bis</w:t>
+            </w:r>
+            <w:proofErr w:type="gramEnd"/>
+            <w:r>
+              <w:rPr>
+                <w:rFonts w:ascii="Arial" w:hAnsi="Arial" w:cs="Arial"/>
+                <w:color w:val="000000"/>
+                <w:sz w:val="20"/>
+                <w:szCs w:val="20"/>
+              </w:rPr>
+              <w:t xml:space="preserve"> </w:t>
             </w:r>
             <w:bookmarkStart w:id="6" w:name="LieferzeitraumBis"/>
-            <w:r>
-              <w:rPr>
-                <w:rFonts w:ascii="Arial" w:hAnsi="Arial" w:cs="Arial"/>
-                <w:color w:val="000000"/>
-                <w:sz w:val="20"/>
-                <w:szCs w:val="20"/>
-              </w:rPr>
-              <w:t>&lt;&lt;</w:t>
-            </w:r>
-            <w:proofErr w:type="spellStart"/>
-            <w:r>
-              <w:rPr>
-                <w:rFonts w:ascii="Arial" w:hAnsi="Arial" w:cs="Arial"/>
-                <w:color w:val="000000"/>
-                <w:sz w:val="20"/>
-                <w:szCs w:val="20"/>
-              </w:rPr>
-              <w:t>LieferzeitraumBis</w:t>
-            </w:r>
-            <w:proofErr w:type="spellEnd"/>
-            <w:r>
-              <w:rPr>
-                <w:rFonts w:ascii="Arial" w:hAnsi="Arial" w:cs="Arial"/>
-                <w:color w:val="000000"/>
-                <w:sz w:val="20"/>
-                <w:szCs w:val="20"/>
-              </w:rPr>
-              <w:t>&gt;&gt;</w:t>
-            </w:r>
             <w:bookmarkEnd w:id="6"/>
           </w:p>
         </w:tc>

</xml_diff>